<commit_message>
Add graphs for the Netherlands and improve script
</commit_message>
<xml_diff>
--- a/Основной отчёт.docx
+++ b/Основной отчёт.docx
@@ -130,7 +130,6 @@
         </w:rPr>
         <w:t xml:space="preserve"> (</w:t>
       </w:r>
-      <w:proofErr w:type="spellStart"/>
       <w:r>
         <w:rPr>
           <w:szCs w:val="28"/>
@@ -145,7 +144,6 @@
         </w:rPr>
         <w:t>ПК</w:t>
       </w:r>
-      <w:proofErr w:type="spellEnd"/>
       <w:r>
         <w:rPr>
           <w:szCs w:val="28"/>
@@ -541,7 +539,6 @@
                 <w:lang w:val="ru"/>
               </w:rPr>
             </w:pPr>
-            <w:proofErr w:type="spellStart"/>
             <w:r>
               <w:rPr>
                 <w:szCs w:val="28"/>
@@ -549,7 +546,6 @@
               </w:rPr>
               <w:t>ЭиВТ</w:t>
             </w:r>
-            <w:proofErr w:type="spellEnd"/>
           </w:p>
         </w:tc>
       </w:tr>
@@ -772,7 +768,6 @@
                 <w:lang w:val="ru"/>
               </w:rPr>
             </w:pPr>
-            <w:proofErr w:type="spellStart"/>
             <w:r>
               <w:rPr>
                 <w:szCs w:val="28"/>
@@ -787,7 +782,6 @@
               </w:rPr>
               <w:t>ПК</w:t>
             </w:r>
-            <w:proofErr w:type="spellEnd"/>
           </w:p>
         </w:tc>
       </w:tr>
@@ -1033,23 +1027,7 @@
           <w:szCs w:val="28"/>
           <w:lang w:val="ru"/>
         </w:rPr>
-        <w:t>«___</w:t>
-      </w:r>
-      <w:proofErr w:type="gramStart"/>
-      <w:r>
-        <w:rPr>
-          <w:szCs w:val="28"/>
-          <w:lang w:val="ru"/>
-        </w:rPr>
-        <w:t>_»_</w:t>
-      </w:r>
-      <w:proofErr w:type="gramEnd"/>
-      <w:r>
-        <w:rPr>
-          <w:szCs w:val="28"/>
-          <w:lang w:val="ru"/>
-        </w:rPr>
-        <w:t>_________ 20__ г.</w:t>
+        <w:t>«____»__________ 20__ г.</w:t>
       </w:r>
     </w:p>
     <w:p>
@@ -1230,21 +1208,7 @@
             <w:rPr>
               <w:rFonts w:eastAsiaTheme="minorEastAsia"/>
             </w:rPr>
-            <w:t>2.   Анализ предметной области……………………………………………</w:t>
-          </w:r>
-          <w:proofErr w:type="gramStart"/>
-          <w:r>
-            <w:rPr>
-              <w:rFonts w:eastAsiaTheme="minorEastAsia"/>
-            </w:rPr>
-            <w:t>…….</w:t>
-          </w:r>
-          <w:proofErr w:type="gramEnd"/>
-          <w:r>
-            <w:rPr>
-              <w:rFonts w:eastAsiaTheme="minorEastAsia"/>
-            </w:rPr>
-            <w:t xml:space="preserve">3 </w:t>
+            <w:t xml:space="preserve">2.   Анализ предметной области………………………………………………….3 </w:t>
           </w:r>
         </w:p>
         <w:p>
@@ -1550,29 +1514,11 @@
         <w:pStyle w:val="1"/>
       </w:pPr>
       <w:bookmarkStart w:id="0" w:name="_Toc77532157"/>
-      <w:proofErr w:type="spellStart"/>
       <w:r>
         <w:lastRenderedPageBreak/>
-        <w:t>Актуальность</w:t>
-      </w:r>
-      <w:proofErr w:type="spellEnd"/>
-      <w:r>
-        <w:t xml:space="preserve"> </w:t>
-      </w:r>
-      <w:proofErr w:type="spellStart"/>
-      <w:r>
-        <w:t>темы</w:t>
-      </w:r>
-      <w:proofErr w:type="spellEnd"/>
-      <w:r>
-        <w:t xml:space="preserve"> </w:t>
-      </w:r>
-      <w:proofErr w:type="spellStart"/>
-      <w:r>
-        <w:t>исследования</w:t>
+        <w:t>Актуальность темы исследования</w:t>
       </w:r>
       <w:bookmarkEnd w:id="0"/>
-      <w:proofErr w:type="spellEnd"/>
     </w:p>
     <w:p>
       <w:pPr>
@@ -1761,21 +1707,7 @@
         <w:rPr>
           <w:szCs w:val="28"/>
         </w:rPr>
-        <w:t>Цель</w:t>
-      </w:r>
-      <w:proofErr w:type="gramStart"/>
-      <w:r>
-        <w:rPr>
-          <w:szCs w:val="28"/>
-        </w:rPr>
-        <w:t>: Определить</w:t>
-      </w:r>
-      <w:proofErr w:type="gramEnd"/>
-      <w:r>
-        <w:rPr>
-          <w:szCs w:val="28"/>
-        </w:rPr>
-        <w:t xml:space="preserve"> значения ряда статистических показателей в</w:t>
+        <w:t>Цель: Определить значения ряда статистических показателей в</w:t>
       </w:r>
     </w:p>
     <w:p>
@@ -2203,21 +2135,7 @@
           <w:szCs w:val="28"/>
         </w:rPr>
         <w:tab/>
-        <w:t>Для выполнения первого этапа был написан скрипт на Python, который загружал данные из файла в формате .</w:t>
-      </w:r>
-      <w:proofErr w:type="spellStart"/>
-      <w:r>
-        <w:rPr>
-          <w:szCs w:val="28"/>
-        </w:rPr>
-        <w:t>csv</w:t>
-      </w:r>
-      <w:proofErr w:type="spellEnd"/>
-      <w:r>
-        <w:rPr>
-          <w:szCs w:val="28"/>
-        </w:rPr>
-        <w:t xml:space="preserve"> и находил </w:t>
+        <w:t xml:space="preserve">Для выполнения первого этапа был написан скрипт на Python, который загружал данные из файла в формате .csv и находил </w:t>
       </w:r>
       <w:r>
         <w:rPr>
@@ -2248,21 +2166,7 @@
         <w:rPr>
           <w:szCs w:val="28"/>
         </w:rPr>
-        <w:t xml:space="preserve"> и т. д. до конца найденных данных. Далее эти массивы были выведены на экран в виде графиков, при помощи модуля </w:t>
-      </w:r>
-      <w:proofErr w:type="spellStart"/>
-      <w:r>
-        <w:rPr>
-          <w:szCs w:val="28"/>
-        </w:rPr>
-        <w:t>Matplotlib</w:t>
-      </w:r>
-      <w:proofErr w:type="spellEnd"/>
-      <w:r>
-        <w:rPr>
-          <w:szCs w:val="28"/>
-        </w:rPr>
-        <w:t>.</w:t>
+        <w:t xml:space="preserve"> и т. д. до конца найденных данных. Далее эти массивы были выведены на экран в виде графиков, при помощи модуля Matplotlib.</w:t>
       </w:r>
     </w:p>
     <w:p>
@@ -2358,37 +2262,19 @@
       <w:r>
         <w:t xml:space="preserve">Рисунок </w:t>
       </w:r>
-      <w:r>
-        <w:fldChar w:fldCharType="begin"/>
-      </w:r>
-      <w:r>
-        <w:instrText xml:space="preserve"> SEQ Рисунок \* ARABIC </w:instrText>
-      </w:r>
-      <w:r>
-        <w:fldChar w:fldCharType="separate"/>
-      </w:r>
-      <w:r>
-        <w:rPr>
-          <w:noProof/>
-        </w:rPr>
-        <w:t>1</w:t>
-      </w:r>
-      <w:r>
-        <w:rPr>
-          <w:noProof/>
-        </w:rPr>
-        <w:fldChar w:fldCharType="end"/>
-      </w:r>
+      <w:fldSimple w:instr=" SEQ Рисунок \* ARABIC ">
+        <w:r>
+          <w:rPr>
+            <w:noProof/>
+          </w:rPr>
+          <w:t>1</w:t>
+        </w:r>
+      </w:fldSimple>
       <w:r>
         <w:t>-</w:t>
       </w:r>
-      <w:proofErr w:type="gramStart"/>
-      <w:r>
-        <w:t>Графики</w:t>
-      </w:r>
-      <w:proofErr w:type="gramEnd"/>
-      <w:r>
-        <w:t xml:space="preserve"> представляющие разницу между максимальной и минимальной ценой за электроэнергию</w:t>
+      <w:r>
+        <w:t>Графики представляющие разницу между максимальной и минимальной ценой за электроэнергию</w:t>
       </w:r>
     </w:p>
     <w:p>
@@ -2428,35 +2314,7 @@
         <w:rPr>
           <w:szCs w:val="28"/>
         </w:rPr>
-        <w:t xml:space="preserve">абсцисс — дни. На рисунке представлены 4 графика, показывающие разницу между </w:t>
-      </w:r>
-      <w:proofErr w:type="spellStart"/>
-      <w:r>
-        <w:rPr>
-          <w:szCs w:val="28"/>
-        </w:rPr>
-        <w:t>max</w:t>
-      </w:r>
-      <w:proofErr w:type="spellEnd"/>
-      <w:r>
-        <w:rPr>
-          <w:szCs w:val="28"/>
-        </w:rPr>
-        <w:t xml:space="preserve"> и </w:t>
-      </w:r>
-      <w:proofErr w:type="spellStart"/>
-      <w:r>
-        <w:rPr>
-          <w:szCs w:val="28"/>
-        </w:rPr>
-        <w:t>min</w:t>
-      </w:r>
-      <w:proofErr w:type="spellEnd"/>
-      <w:r>
-        <w:rPr>
-          <w:szCs w:val="28"/>
-        </w:rPr>
-        <w:t xml:space="preserve"> ценой. По данному рисунку можно наглядно увидеть</w:t>
+        <w:t>абсцисс — дни. На рисунке представлены 4 графика, показывающие разницу между max и min ценой. По данному рисунку можно наглядно увидеть</w:t>
       </w:r>
       <w:r>
         <w:rPr>
@@ -2619,27 +2477,14 @@
       <w:r>
         <w:t xml:space="preserve">Рисунок </w:t>
       </w:r>
-      <w:r>
-        <w:fldChar w:fldCharType="begin"/>
-      </w:r>
-      <w:r>
-        <w:instrText xml:space="preserve"> SEQ Рисунок \* ARABIC </w:instrText>
-      </w:r>
-      <w:r>
-        <w:fldChar w:fldCharType="separate"/>
-      </w:r>
-      <w:r>
-        <w:rPr>
-          <w:noProof/>
-        </w:rPr>
-        <w:t>2</w:t>
-      </w:r>
-      <w:r>
-        <w:rPr>
-          <w:noProof/>
-        </w:rPr>
-        <w:fldChar w:fldCharType="end"/>
-      </w:r>
+      <w:fldSimple w:instr=" SEQ Рисунок \* ARABIC ">
+        <w:r>
+          <w:rPr>
+            <w:noProof/>
+          </w:rPr>
+          <w:t>2</w:t>
+        </w:r>
+      </w:fldSimple>
       <w:r>
         <w:t>- Скользящие средние по временам года</w:t>
       </w:r>
@@ -2786,27 +2631,14 @@
       <w:r>
         <w:t xml:space="preserve">Рисунок </w:t>
       </w:r>
-      <w:r>
-        <w:fldChar w:fldCharType="begin"/>
-      </w:r>
-      <w:r>
-        <w:instrText xml:space="preserve"> SEQ Рисунок \* ARABIC </w:instrText>
-      </w:r>
-      <w:r>
-        <w:fldChar w:fldCharType="separate"/>
-      </w:r>
-      <w:r>
-        <w:rPr>
-          <w:noProof/>
-        </w:rPr>
-        <w:t>3</w:t>
-      </w:r>
-      <w:r>
-        <w:rPr>
-          <w:noProof/>
-        </w:rPr>
-        <w:fldChar w:fldCharType="end"/>
-      </w:r>
+      <w:fldSimple w:instr=" SEQ Рисунок \* ARABIC ">
+        <w:r>
+          <w:rPr>
+            <w:noProof/>
+          </w:rPr>
+          <w:t>3</w:t>
+        </w:r>
+      </w:fldSimple>
       <w:r>
         <w:t xml:space="preserve"> - </w:t>
       </w:r>
@@ -2876,27 +2708,14 @@
       <w:r>
         <w:t xml:space="preserve">Рисунок </w:t>
       </w:r>
-      <w:r>
-        <w:fldChar w:fldCharType="begin"/>
-      </w:r>
-      <w:r>
-        <w:instrText xml:space="preserve"> SEQ Рисунок \* ARABIC </w:instrText>
-      </w:r>
-      <w:r>
-        <w:fldChar w:fldCharType="separate"/>
-      </w:r>
-      <w:r>
-        <w:rPr>
-          <w:noProof/>
-        </w:rPr>
-        <w:t>4</w:t>
-      </w:r>
-      <w:r>
-        <w:rPr>
-          <w:noProof/>
-        </w:rPr>
-        <w:fldChar w:fldCharType="end"/>
-      </w:r>
+      <w:fldSimple w:instr=" SEQ Рисунок \* ARABIC ">
+        <w:r>
+          <w:rPr>
+            <w:noProof/>
+          </w:rPr>
+          <w:t>4</w:t>
+        </w:r>
+      </w:fldSimple>
       <w:r>
         <w:t xml:space="preserve"> -</w:t>
       </w:r>
@@ -2967,27 +2786,14 @@
       <w:r>
         <w:t xml:space="preserve">Рисунок </w:t>
       </w:r>
-      <w:r>
-        <w:fldChar w:fldCharType="begin"/>
-      </w:r>
-      <w:r>
-        <w:instrText xml:space="preserve"> SEQ Рисунок \* ARABIC </w:instrText>
-      </w:r>
-      <w:r>
-        <w:fldChar w:fldCharType="separate"/>
-      </w:r>
-      <w:r>
-        <w:rPr>
-          <w:noProof/>
-        </w:rPr>
-        <w:t>5</w:t>
-      </w:r>
-      <w:r>
-        <w:rPr>
-          <w:noProof/>
-        </w:rPr>
-        <w:fldChar w:fldCharType="end"/>
-      </w:r>
+      <w:fldSimple w:instr=" SEQ Рисунок \* ARABIC ">
+        <w:r>
+          <w:rPr>
+            <w:noProof/>
+          </w:rPr>
+          <w:t>5</w:t>
+        </w:r>
+      </w:fldSimple>
       <w:r>
         <w:t xml:space="preserve"> - </w:t>
       </w:r>
@@ -3652,21 +3458,7 @@
           <w:szCs w:val="28"/>
         </w:rPr>
         <w:tab/>
-        <w:t xml:space="preserve">На четвёртом этапе нужно было изучить, есть ли зависимость цены от времени суток. Для этого были найдены медианные значения цены в каждый 15 минутный промежуток времени и построен на основе этих данных график, </w:t>
-      </w:r>
-      <w:proofErr w:type="gramStart"/>
-      <w:r>
-        <w:rPr>
-          <w:szCs w:val="28"/>
-        </w:rPr>
-        <w:t>что бы</w:t>
-      </w:r>
-      <w:proofErr w:type="gramEnd"/>
-      <w:r>
-        <w:rPr>
-          <w:szCs w:val="28"/>
-        </w:rPr>
-        <w:t xml:space="preserve"> понять какого вида будет зависимость (линейная, экспоненциальная и т. д.). На рисунке 6 представлены результаты построения графика. </w:t>
+        <w:t xml:space="preserve">На четвёртом этапе нужно было изучить, есть ли зависимость цены от времени суток. Для этого были найдены медианные значения цены в каждый 15 минутный промежуток времени и построен на основе этих данных график, что бы понять какого вида будет зависимость (линейная, экспоненциальная и т. д.). На рисунке 6 представлены результаты построения графика. </w:t>
       </w:r>
       <w:r>
         <w:rPr>
@@ -3721,27 +3513,14 @@
       <w:r>
         <w:t xml:space="preserve">Рисунок </w:t>
       </w:r>
-      <w:r>
-        <w:fldChar w:fldCharType="begin"/>
-      </w:r>
-      <w:r>
-        <w:instrText xml:space="preserve"> SEQ Рисунок \* ARABIC </w:instrText>
-      </w:r>
-      <w:r>
-        <w:fldChar w:fldCharType="separate"/>
-      </w:r>
-      <w:r>
-        <w:rPr>
-          <w:noProof/>
-        </w:rPr>
-        <w:t>6</w:t>
-      </w:r>
-      <w:r>
-        <w:rPr>
-          <w:noProof/>
-        </w:rPr>
-        <w:fldChar w:fldCharType="end"/>
-      </w:r>
+      <w:fldSimple w:instr=" SEQ Рисунок \* ARABIC ">
+        <w:r>
+          <w:rPr>
+            <w:noProof/>
+          </w:rPr>
+          <w:t>6</w:t>
+        </w:r>
+      </w:fldSimple>
       <w:r>
         <w:t xml:space="preserve"> - Зависимость цены от времени суток</w:t>
       </w:r>
@@ -4692,27 +4471,14 @@
       <w:r>
         <w:t xml:space="preserve">Рисунок </w:t>
       </w:r>
-      <w:r>
-        <w:fldChar w:fldCharType="begin"/>
-      </w:r>
-      <w:r>
-        <w:instrText xml:space="preserve"> SEQ Рисунок \* ARABIC </w:instrText>
-      </w:r>
-      <w:r>
-        <w:fldChar w:fldCharType="separate"/>
-      </w:r>
-      <w:r>
-        <w:rPr>
-          <w:noProof/>
-        </w:rPr>
-        <w:t>7</w:t>
-      </w:r>
-      <w:r>
-        <w:rPr>
-          <w:noProof/>
-        </w:rPr>
-        <w:fldChar w:fldCharType="end"/>
-      </w:r>
+      <w:fldSimple w:instr=" SEQ Рисунок \* ARABIC ">
+        <w:r>
+          <w:rPr>
+            <w:noProof/>
+          </w:rPr>
+          <w:t>7</w:t>
+        </w:r>
+      </w:fldSimple>
       <w:r>
         <w:t xml:space="preserve"> - Матрица коэффициентов корреляции между ценами в странах Европы</w:t>
       </w:r>
@@ -4793,27 +4559,14 @@
       <w:r>
         <w:t xml:space="preserve">Рисунок </w:t>
       </w:r>
-      <w:r>
-        <w:fldChar w:fldCharType="begin"/>
-      </w:r>
-      <w:r>
-        <w:instrText xml:space="preserve"> SEQ Рисунок \* ARABIC </w:instrText>
-      </w:r>
-      <w:r>
-        <w:fldChar w:fldCharType="separate"/>
-      </w:r>
-      <w:r>
-        <w:rPr>
-          <w:noProof/>
-        </w:rPr>
-        <w:t>8</w:t>
-      </w:r>
-      <w:r>
-        <w:rPr>
-          <w:noProof/>
-        </w:rPr>
-        <w:fldChar w:fldCharType="end"/>
-      </w:r>
+      <w:fldSimple w:instr=" SEQ Рисунок \* ARABIC ">
+        <w:r>
+          <w:rPr>
+            <w:noProof/>
+          </w:rPr>
+          <w:t>8</w:t>
+        </w:r>
+      </w:fldSimple>
       <w:r>
         <w:t xml:space="preserve"> - Матрица коэффициентов корреляции между ценами в Бельгии и ценами в странах Европы с разницей в 15 минут</w:t>
       </w:r>
@@ -4954,27 +4707,14 @@
       <w:r>
         <w:t xml:space="preserve">Рисунок </w:t>
       </w:r>
-      <w:r>
-        <w:fldChar w:fldCharType="begin"/>
-      </w:r>
-      <w:r>
-        <w:instrText xml:space="preserve"> SEQ Рисунок \* ARABIC </w:instrText>
-      </w:r>
-      <w:r>
-        <w:fldChar w:fldCharType="separate"/>
-      </w:r>
-      <w:r>
-        <w:rPr>
-          <w:noProof/>
-        </w:rPr>
-        <w:t>9</w:t>
-      </w:r>
-      <w:r>
-        <w:rPr>
-          <w:noProof/>
-        </w:rPr>
-        <w:fldChar w:fldCharType="end"/>
-      </w:r>
+      <w:fldSimple w:instr=" SEQ Рисунок \* ARABIC ">
+        <w:r>
+          <w:rPr>
+            <w:noProof/>
+          </w:rPr>
+          <w:t>9</w:t>
+        </w:r>
+      </w:fldSimple>
       <w:r>
         <w:t xml:space="preserve"> -</w:t>
       </w:r>
@@ -5061,27 +4801,14 @@
       <w:r>
         <w:t xml:space="preserve">Рисунок </w:t>
       </w:r>
-      <w:r>
-        <w:fldChar w:fldCharType="begin"/>
-      </w:r>
-      <w:r>
-        <w:instrText xml:space="preserve"> SEQ Рисунок \* ARABIC </w:instrText>
-      </w:r>
-      <w:r>
-        <w:fldChar w:fldCharType="separate"/>
-      </w:r>
-      <w:r>
-        <w:rPr>
-          <w:noProof/>
-        </w:rPr>
-        <w:t>10</w:t>
-      </w:r>
-      <w:r>
-        <w:rPr>
-          <w:noProof/>
-        </w:rPr>
-        <w:fldChar w:fldCharType="end"/>
-      </w:r>
+      <w:fldSimple w:instr=" SEQ Рисунок \* ARABIC ">
+        <w:r>
+          <w:rPr>
+            <w:noProof/>
+          </w:rPr>
+          <w:t>10</w:t>
+        </w:r>
+      </w:fldSimple>
       <w:r>
         <w:t xml:space="preserve"> -</w:t>
       </w:r>
@@ -5180,27 +4907,14 @@
       <w:r>
         <w:t xml:space="preserve">Рисунок </w:t>
       </w:r>
-      <w:r>
-        <w:fldChar w:fldCharType="begin"/>
-      </w:r>
-      <w:r>
-        <w:instrText xml:space="preserve"> SEQ Рисунок \* ARABIC </w:instrText>
-      </w:r>
-      <w:r>
-        <w:fldChar w:fldCharType="separate"/>
-      </w:r>
-      <w:r>
-        <w:rPr>
-          <w:noProof/>
-        </w:rPr>
-        <w:t>11</w:t>
-      </w:r>
-      <w:r>
-        <w:rPr>
-          <w:noProof/>
-        </w:rPr>
-        <w:fldChar w:fldCharType="end"/>
-      </w:r>
+      <w:fldSimple w:instr=" SEQ Рисунок \* ARABIC ">
+        <w:r>
+          <w:rPr>
+            <w:noProof/>
+          </w:rPr>
+          <w:t>11</w:t>
+        </w:r>
+      </w:fldSimple>
       <w:r>
         <w:t xml:space="preserve"> - </w:t>
       </w:r>
@@ -5283,27 +4997,14 @@
       <w:r>
         <w:t xml:space="preserve">Рисунок </w:t>
       </w:r>
-      <w:r>
-        <w:fldChar w:fldCharType="begin"/>
-      </w:r>
-      <w:r>
-        <w:instrText xml:space="preserve"> SEQ Рисунок \* ARABIC </w:instrText>
-      </w:r>
-      <w:r>
-        <w:fldChar w:fldCharType="separate"/>
-      </w:r>
-      <w:r>
-        <w:rPr>
-          <w:noProof/>
-        </w:rPr>
-        <w:t>12</w:t>
-      </w:r>
-      <w:r>
-        <w:rPr>
-          <w:noProof/>
-        </w:rPr>
-        <w:fldChar w:fldCharType="end"/>
-      </w:r>
+      <w:fldSimple w:instr=" SEQ Рисунок \* ARABIC ">
+        <w:r>
+          <w:rPr>
+            <w:noProof/>
+          </w:rPr>
+          <w:t>12</w:t>
+        </w:r>
+      </w:fldSimple>
       <w:r>
         <w:t xml:space="preserve"> - </w:t>
       </w:r>
@@ -5948,27 +5649,14 @@
       <w:r>
         <w:t xml:space="preserve">Рисунок </w:t>
       </w:r>
-      <w:r>
-        <w:fldChar w:fldCharType="begin"/>
-      </w:r>
-      <w:r>
-        <w:instrText xml:space="preserve"> SEQ Рисунок \* ARABIC </w:instrText>
-      </w:r>
-      <w:r>
-        <w:fldChar w:fldCharType="separate"/>
-      </w:r>
-      <w:r>
-        <w:rPr>
-          <w:noProof/>
-        </w:rPr>
-        <w:t>13</w:t>
-      </w:r>
-      <w:r>
-        <w:rPr>
-          <w:noProof/>
-        </w:rPr>
-        <w:fldChar w:fldCharType="end"/>
-      </w:r>
+      <w:fldSimple w:instr=" SEQ Рисунок \* ARABIC ">
+        <w:r>
+          <w:rPr>
+            <w:noProof/>
+          </w:rPr>
+          <w:t>13</w:t>
+        </w:r>
+      </w:fldSimple>
       <w:r>
         <w:t xml:space="preserve"> - Средняя разниц между максимально</w:t>
       </w:r>
@@ -6105,7 +5793,19 @@
         <w:rPr>
           <w:szCs w:val="28"/>
         </w:rPr>
-        <w:t>Также было найдена зависимость цены от времени суток. Данная зависимость не являются линейно, а представляет собой кривую, с максимумами и минимумами. Из найденной зависимости можно в общих чертах судить как будет меняться цена в течение дня (вырастет или упадёт), однако с помощью найденной полиномиальной регрессии, для данной зависимости, нельзя точно вычислить какая будет цена в интересующее время, так в этой модели не учитываются другие параметры.</w:t>
+        <w:t>Также было найдена зависимость цены от времени суток. Данная зависимость не являются линейно</w:t>
+      </w:r>
+      <w:r>
+        <w:rPr>
+          <w:szCs w:val="28"/>
+        </w:rPr>
+        <w:t>й</w:t>
+      </w:r>
+      <w:r>
+        <w:rPr>
+          <w:szCs w:val="28"/>
+        </w:rPr>
+        <w:t>, а представляет собой кривую, с максимумами и минимумами. Из найденной зависимости можно в общих чертах судить как будет меняться цена в течение дня (вырастет или упадёт), однако с помощью найденной полиномиальной регрессии, для данной зависимости, нельзя точно вычислить какая будет цена в интересующее время, так в этой модели не учитываются другие параметры.</w:t>
       </w:r>
     </w:p>
     <w:p>

</xml_diff>